<commit_message>
[labwork #8] Updated documentation, model and added scripts
</commit_message>
<xml_diff>
--- a/Hanna_Takushevich/docs/documentation.docx
+++ b/Hanna_Takushevich/docs/documentation.docx
@@ -2,41 +2,393 @@
 <file path=word/document.xml><?xml version="1.0" encoding="utf-8"?>
 <w:document xmlns:wpc="http://schemas.microsoft.com/office/word/2010/wordprocessingCanvas" xmlns:cx="http://schemas.microsoft.com/office/drawing/2014/chartex" xmlns:cx1="http://schemas.microsoft.com/office/drawing/2015/9/8/chartex" xmlns:mc="http://schemas.openxmlformats.org/markup-compatibility/2006" xmlns:o="urn:schemas-microsoft-com:office:office" xmlns:r="http://schemas.openxmlformats.org/officeDocument/2006/relationships" xmlns:m="http://schemas.openxmlformats.org/officeDocument/2006/math" xmlns:v="urn:schemas-microsoft-com:vml" xmlns:wp14="http://schemas.microsoft.com/office/word/2010/wordprocessingDrawing" xmlns:wp="http://schemas.openxmlformats.org/drawingml/2006/wordprocessingDrawing" xmlns:w10="urn:schemas-microsoft-com:office:word" xmlns:w="http://schemas.openxmlformats.org/wordprocessingml/2006/main" xmlns:w14="http://schemas.microsoft.com/office/word/2010/wordml" xmlns:w15="http://schemas.microsoft.com/office/word/2012/wordml" xmlns:w16se="http://schemas.microsoft.com/office/word/2015/wordml/symex" xmlns:wpg="http://schemas.microsoft.com/office/word/2010/wordprocessingGroup" xmlns:wpi="http://schemas.microsoft.com/office/word/2010/wordprocessingInk" xmlns:wne="http://schemas.microsoft.com/office/word/2006/wordml" xmlns:wps="http://schemas.microsoft.com/office/word/2010/wordprocessingShape" mc:Ignorable="w14 w15 w16se wp14">
   <w:body>
-    <w:p>
-      <w:pPr>
-        <w:pStyle w:val="Heading1"/>
+    <w:bookmarkStart w:id="0" w:name="_Toc497942771" w:displacedByCustomXml="next"/>
+    <w:sdt>
+      <w:sdtPr>
+        <w:id w:val="-1007739846"/>
+        <w:docPartObj>
+          <w:docPartGallery w:val="Table of Contents"/>
+          <w:docPartUnique/>
+        </w:docPartObj>
+      </w:sdtPr>
+      <w:sdtEndPr>
+        <w:rPr>
+          <w:rFonts w:asciiTheme="minorHAnsi" w:eastAsiaTheme="minorHAnsi" w:hAnsiTheme="minorHAnsi" w:cstheme="minorBidi"/>
+          <w:b/>
+          <w:bCs/>
+          <w:noProof/>
+          <w:color w:val="auto"/>
+          <w:sz w:val="22"/>
+          <w:szCs w:val="22"/>
+        </w:rPr>
+      </w:sdtEndPr>
+      <w:sdtContent>
+        <w:p>
+          <w:pPr>
+            <w:pStyle w:val="TOCHeading"/>
+            <w:jc w:val="center"/>
+            <w:rPr>
+              <w:b/>
+              <w:color w:val="000000" w:themeColor="text1"/>
+            </w:rPr>
+          </w:pPr>
+          <w:r>
+            <w:rPr>
+              <w:b/>
+              <w:color w:val="000000" w:themeColor="text1"/>
+            </w:rPr>
+            <w:t>Documentation</w:t>
+          </w:r>
+        </w:p>
+        <w:p>
+          <w:pPr>
+            <w:pStyle w:val="TOC1"/>
+            <w:tabs>
+              <w:tab w:val="left" w:pos="440"/>
+              <w:tab w:val="right" w:leader="dot" w:pos="9350"/>
+            </w:tabs>
+            <w:rPr>
+              <w:rFonts w:eastAsiaTheme="minorEastAsia"/>
+              <w:noProof/>
+            </w:rPr>
+          </w:pPr>
+          <w:r>
+            <w:fldChar w:fldCharType="begin"/>
+          </w:r>
+          <w:r>
+            <w:instrText xml:space="preserve"> TOC \o "1-3" \h \z \u </w:instrText>
+          </w:r>
+          <w:r>
+            <w:fldChar w:fldCharType="separate"/>
+          </w:r>
+          <w:hyperlink w:anchor="_Toc498282596" w:history="1">
+            <w:r>
+              <w:rPr>
+                <w:rStyle w:val="Hyperlink"/>
+                <w:b/>
+                <w:noProof/>
+                <w:lang w:val="en"/>
+              </w:rPr>
+              <w:t>1.</w:t>
+            </w:r>
+            <w:r>
+              <w:rPr>
+                <w:rFonts w:eastAsiaTheme="minorEastAsia"/>
+                <w:noProof/>
+              </w:rPr>
+              <w:tab/>
+            </w:r>
+            <w:r>
+              <w:rPr>
+                <w:rStyle w:val="Hyperlink"/>
+                <w:b/>
+                <w:noProof/>
+                <w:lang w:val="en"/>
+              </w:rPr>
+              <w:t>Business Description</w:t>
+            </w:r>
+            <w:r>
+              <w:rPr>
+                <w:noProof/>
+                <w:webHidden/>
+              </w:rPr>
+              <w:tab/>
+            </w:r>
+            <w:r>
+              <w:rPr>
+                <w:noProof/>
+                <w:webHidden/>
+              </w:rPr>
+              <w:fldChar w:fldCharType="begin"/>
+            </w:r>
+            <w:r>
+              <w:rPr>
+                <w:noProof/>
+                <w:webHidden/>
+              </w:rPr>
+              <w:instrText xml:space="preserve"> PAGEREF _Toc498282596 \h </w:instrText>
+            </w:r>
+            <w:r>
+              <w:rPr>
+                <w:noProof/>
+                <w:webHidden/>
+              </w:rPr>
+            </w:r>
+            <w:r>
+              <w:rPr>
+                <w:noProof/>
+                <w:webHidden/>
+              </w:rPr>
+              <w:fldChar w:fldCharType="separate"/>
+            </w:r>
+            <w:r>
+              <w:rPr>
+                <w:noProof/>
+                <w:webHidden/>
+              </w:rPr>
+              <w:t>2</w:t>
+            </w:r>
+            <w:r>
+              <w:rPr>
+                <w:noProof/>
+                <w:webHidden/>
+              </w:rPr>
+              <w:fldChar w:fldCharType="end"/>
+            </w:r>
+          </w:hyperlink>
+        </w:p>
+        <w:p>
+          <w:pPr>
+            <w:pStyle w:val="TOC1"/>
+            <w:tabs>
+              <w:tab w:val="left" w:pos="440"/>
+              <w:tab w:val="right" w:leader="dot" w:pos="9350"/>
+            </w:tabs>
+            <w:rPr>
+              <w:rFonts w:eastAsiaTheme="minorEastAsia"/>
+              <w:noProof/>
+            </w:rPr>
+          </w:pPr>
+          <w:hyperlink w:anchor="_Toc498282597" w:history="1">
+            <w:r>
+              <w:rPr>
+                <w:rStyle w:val="Hyperlink"/>
+                <w:b/>
+                <w:noProof/>
+              </w:rPr>
+              <w:t>2.</w:t>
+            </w:r>
+            <w:r>
+              <w:rPr>
+                <w:rFonts w:eastAsiaTheme="minorEastAsia"/>
+                <w:noProof/>
+              </w:rPr>
+              <w:tab/>
+            </w:r>
+            <w:r>
+              <w:rPr>
+                <w:rStyle w:val="Hyperlink"/>
+                <w:b/>
+                <w:noProof/>
+              </w:rPr>
+              <w:t>Dimensional layer of your business process</w:t>
+            </w:r>
+            <w:r>
+              <w:rPr>
+                <w:noProof/>
+                <w:webHidden/>
+              </w:rPr>
+              <w:tab/>
+            </w:r>
+            <w:r>
+              <w:rPr>
+                <w:noProof/>
+                <w:webHidden/>
+              </w:rPr>
+              <w:fldChar w:fldCharType="begin"/>
+            </w:r>
+            <w:r>
+              <w:rPr>
+                <w:noProof/>
+                <w:webHidden/>
+              </w:rPr>
+              <w:instrText xml:space="preserve"> PAGEREF _Toc498282597 \h </w:instrText>
+            </w:r>
+            <w:r>
+              <w:rPr>
+                <w:noProof/>
+                <w:webHidden/>
+              </w:rPr>
+            </w:r>
+            <w:r>
+              <w:rPr>
+                <w:noProof/>
+                <w:webHidden/>
+              </w:rPr>
+              <w:fldChar w:fldCharType="separate"/>
+            </w:r>
+            <w:r>
+              <w:rPr>
+                <w:noProof/>
+                <w:webHidden/>
+              </w:rPr>
+              <w:t>3</w:t>
+            </w:r>
+            <w:r>
+              <w:rPr>
+                <w:noProof/>
+                <w:webHidden/>
+              </w:rPr>
+              <w:fldChar w:fldCharType="end"/>
+            </w:r>
+          </w:hyperlink>
+        </w:p>
+        <w:p>
+          <w:pPr>
+            <w:pStyle w:val="TOC1"/>
+            <w:tabs>
+              <w:tab w:val="left" w:pos="440"/>
+              <w:tab w:val="right" w:leader="dot" w:pos="9350"/>
+            </w:tabs>
+            <w:rPr>
+              <w:rFonts w:eastAsiaTheme="minorEastAsia"/>
+              <w:noProof/>
+            </w:rPr>
+          </w:pPr>
+          <w:hyperlink w:anchor="_Toc498282598" w:history="1">
+            <w:r>
+              <w:rPr>
+                <w:rStyle w:val="Hyperlink"/>
+                <w:b/>
+                <w:noProof/>
+              </w:rPr>
+              <w:t>3.</w:t>
+            </w:r>
+            <w:r>
+              <w:rPr>
+                <w:rFonts w:eastAsiaTheme="minorEastAsia"/>
+                <w:noProof/>
+              </w:rPr>
+              <w:tab/>
+            </w:r>
+            <w:r>
+              <w:rPr>
+                <w:rStyle w:val="Hyperlink"/>
+                <w:b/>
+                <w:noProof/>
+              </w:rPr>
+              <w:t>Logical Scheme</w:t>
+            </w:r>
+            <w:r>
+              <w:rPr>
+                <w:noProof/>
+                <w:webHidden/>
+              </w:rPr>
+              <w:tab/>
+            </w:r>
+            <w:r>
+              <w:rPr>
+                <w:noProof/>
+                <w:webHidden/>
+              </w:rPr>
+              <w:fldChar w:fldCharType="begin"/>
+            </w:r>
+            <w:r>
+              <w:rPr>
+                <w:noProof/>
+                <w:webHidden/>
+              </w:rPr>
+              <w:instrText xml:space="preserve"> PAGEREF _Toc498282598 \h </w:instrText>
+            </w:r>
+            <w:r>
+              <w:rPr>
+                <w:noProof/>
+                <w:webHidden/>
+              </w:rPr>
+            </w:r>
+            <w:r>
+              <w:rPr>
+                <w:noProof/>
+                <w:webHidden/>
+              </w:rPr>
+              <w:fldChar w:fldCharType="separate"/>
+            </w:r>
+            <w:r>
+              <w:rPr>
+                <w:noProof/>
+                <w:webHidden/>
+              </w:rPr>
+              <w:t>4</w:t>
+            </w:r>
+            <w:r>
+              <w:rPr>
+                <w:noProof/>
+                <w:webHidden/>
+              </w:rPr>
+              <w:fldChar w:fldCharType="end"/>
+            </w:r>
+          </w:hyperlink>
+        </w:p>
+        <w:p>
+          <w:r>
+            <w:rPr>
+              <w:b/>
+              <w:bCs/>
+              <w:noProof/>
+            </w:rPr>
+            <w:fldChar w:fldCharType="end"/>
+          </w:r>
+        </w:p>
+      </w:sdtContent>
+    </w:sdt>
+    <w:p>
+      <w:pPr>
         <w:rPr>
           <w:b/>
           <w:color w:val="000000" w:themeColor="text1"/>
           <w:lang w:val="en"/>
         </w:rPr>
       </w:pPr>
-      <w:bookmarkStart w:id="0" w:name="_Toc497942771"/>
-      <w:r>
-        <w:rPr>
+    </w:p>
+    <w:p>
+      <w:pPr>
+        <w:rPr>
+          <w:rFonts w:asciiTheme="majorHAnsi" w:eastAsiaTheme="majorEastAsia" w:hAnsiTheme="majorHAnsi" w:cstheme="majorBidi"/>
           <w:b/>
           <w:color w:val="000000" w:themeColor="text1"/>
-          <w:lang w:val="en"/>
-        </w:rPr>
-        <w:t>Business Description</w:t>
-      </w:r>
-      <w:bookmarkEnd w:id="0"/>
-    </w:p>
-    <w:p>
-      <w:pPr>
-        <w:pStyle w:val="ListParagraph"/>
+          <w:sz w:val="32"/>
+          <w:szCs w:val="32"/>
+          <w:lang w:val="ru-RU"/>
+        </w:rPr>
+      </w:pPr>
+      <w:r>
+        <w:rPr>
+          <w:b/>
+          <w:color w:val="000000" w:themeColor="text1"/>
+          <w:lang w:val="en"/>
+        </w:rPr>
+        <w:br w:type="page"/>
+      </w:r>
+      <w:bookmarkStart w:id="1" w:name="_GoBack"/>
+      <w:bookmarkEnd w:id="1"/>
+    </w:p>
+    <w:p>
+      <w:pPr>
+        <w:pStyle w:val="Heading1"/>
         <w:numPr>
           <w:ilvl w:val="0"/>
           <w:numId w:val="1"/>
         </w:numPr>
         <w:rPr>
           <w:b/>
-          <w:lang w:val="en"/>
-        </w:rPr>
-      </w:pPr>
+          <w:color w:val="000000" w:themeColor="text1"/>
+          <w:lang w:val="en"/>
+        </w:rPr>
+      </w:pPr>
+      <w:bookmarkStart w:id="2" w:name="_Toc498282596"/>
       <w:r>
         <w:rPr>
           <w:b/>
+          <w:color w:val="000000" w:themeColor="text1"/>
+          <w:lang w:val="en"/>
+        </w:rPr>
+        <w:lastRenderedPageBreak/>
+        <w:t>Business Description</w:t>
+      </w:r>
+      <w:bookmarkEnd w:id="0"/>
+      <w:bookmarkEnd w:id="2"/>
+    </w:p>
+    <w:p>
+      <w:pPr>
+        <w:pStyle w:val="ListParagraph"/>
+        <w:rPr>
+          <w:b/>
+          <w:lang w:val="en"/>
+        </w:rPr>
+      </w:pPr>
+      <w:r>
+        <w:rPr>
+          <w:b/>
           <w:lang w:val="en"/>
         </w:rPr>
         <w:t>Business background</w:t>
@@ -95,272 +447,494 @@
     <w:p>
       <w:pPr>
         <w:pStyle w:val="ListParagraph"/>
+        <w:rPr>
+          <w:b/>
+          <w:lang w:val="en"/>
+        </w:rPr>
+      </w:pPr>
+      <w:r>
+        <w:rPr>
+          <w:b/>
+          <w:lang w:val="en"/>
+        </w:rPr>
+        <w:t>Problems because of poor data management</w:t>
+      </w:r>
+    </w:p>
+    <w:p>
+      <w:pPr>
+        <w:rPr>
+          <w:lang w:val="en"/>
+        </w:rPr>
+      </w:pPr>
+      <w:r>
+        <w:rPr>
+          <w:lang w:val="en"/>
+        </w:rPr>
+        <w:t xml:space="preserve">The problems of poor data management causes </w:t>
+      </w:r>
+      <w:r>
+        <w:rPr>
+          <w:lang w:val="en"/>
+        </w:rPr>
+        <w:t>the impossibility of an in-depth analysis of the demand for air tickets</w:t>
+      </w:r>
+      <w:r>
+        <w:rPr>
+          <w:lang w:val="en"/>
+        </w:rPr>
+        <w:t>, profit analysis, having full data about clients and their orders.</w:t>
+      </w:r>
+    </w:p>
+    <w:p>
+      <w:pPr>
+        <w:pStyle w:val="ListParagraph"/>
+        <w:rPr>
+          <w:b/>
+          <w:lang w:val="en"/>
+        </w:rPr>
+      </w:pPr>
+      <w:r>
+        <w:rPr>
+          <w:b/>
+          <w:lang w:val="en"/>
+        </w:rPr>
+        <w:t>Benefits from implementing a Data Warehouse</w:t>
+      </w:r>
+    </w:p>
+    <w:p>
+      <w:pPr>
+        <w:rPr>
+          <w:lang w:val="en"/>
+        </w:rPr>
+      </w:pPr>
+      <w:r>
+        <w:rPr>
+          <w:lang w:val="en"/>
+        </w:rPr>
+        <w:t xml:space="preserve">Data Warehouse will let business to store all data about ticket sales, aggregate it, </w:t>
+      </w:r>
+      <w:r>
+        <w:rPr>
+          <w:lang w:val="en"/>
+        </w:rPr>
+        <w:t>do visualization</w:t>
+      </w:r>
+      <w:r>
+        <w:rPr>
+          <w:lang w:val="en"/>
+        </w:rPr>
+        <w:t>, analyze data</w:t>
+      </w:r>
+      <w:r>
+        <w:rPr>
+          <w:lang w:val="en"/>
+        </w:rPr>
+        <w:t xml:space="preserve"> and make predictions for the future</w:t>
+      </w:r>
+      <w:r>
+        <w:rPr>
+          <w:lang w:val="en"/>
+        </w:rPr>
+        <w:t>.</w:t>
+      </w:r>
+    </w:p>
+    <w:p>
+      <w:pPr>
+        <w:rPr>
+          <w:lang w:val="en"/>
+        </w:rPr>
+      </w:pPr>
+      <w:r>
+        <w:rPr>
+          <w:lang w:val="en"/>
+        </w:rPr>
+        <w:br w:type="page"/>
+      </w:r>
+    </w:p>
+    <w:p>
+      <w:pPr>
+        <w:pStyle w:val="Heading1"/>
         <w:numPr>
           <w:ilvl w:val="0"/>
           <w:numId w:val="1"/>
         </w:numPr>
         <w:rPr>
           <w:b/>
-          <w:lang w:val="en"/>
-        </w:rPr>
-      </w:pPr>
+          <w:color w:val="000000" w:themeColor="text1"/>
+        </w:rPr>
+      </w:pPr>
+      <w:bookmarkStart w:id="3" w:name="_Toc498282597"/>
       <w:r>
         <w:rPr>
           <w:b/>
-          <w:lang w:val="en"/>
-        </w:rPr>
-        <w:t>Problems because of poor data management</w:t>
-      </w:r>
-    </w:p>
-    <w:p>
-      <w:pPr>
-        <w:rPr>
-          <w:lang w:val="en"/>
-        </w:rPr>
-      </w:pPr>
-      <w:r>
-        <w:rPr>
-          <w:lang w:val="en"/>
-        </w:rPr>
-        <w:t xml:space="preserve">The problems of poor data management causes </w:t>
-      </w:r>
-      <w:r>
-        <w:rPr>
-          <w:lang w:val="en"/>
-        </w:rPr>
-        <w:t>the impossibility of an in-depth analysis of the demand for air tickets</w:t>
-      </w:r>
-      <w:r>
-        <w:rPr>
-          <w:lang w:val="en"/>
-        </w:rPr>
-        <w:t>, profit analysis, having full data about clients and their orders.</w:t>
-      </w:r>
-    </w:p>
-    <w:p>
-      <w:pPr>
-        <w:pStyle w:val="ListParagraph"/>
+          <w:color w:val="000000" w:themeColor="text1"/>
+        </w:rPr>
+        <w:lastRenderedPageBreak/>
+        <w:t>Dimensional layer of your business process</w:t>
+      </w:r>
+      <w:bookmarkEnd w:id="3"/>
+    </w:p>
+    <w:p>
+      <w:pPr>
+        <w:rPr>
+          <w:lang w:val="ru-RU"/>
+        </w:rPr>
+      </w:pPr>
+      <w:r>
+        <w:rPr>
+          <w:lang w:val="ru-RU"/>
+        </w:rPr>
+        <w:t>Процесс дизайна измерений:</w:t>
+      </w:r>
+    </w:p>
+    <w:p>
+      <w:pPr>
+        <w:rPr>
+          <w:lang w:val="ru-RU"/>
+        </w:rPr>
+      </w:pPr>
+      <w:r>
+        <w:rPr>
+          <w:lang w:val="ru-RU"/>
+        </w:rPr>
+        <w:t>Шаг 1. Выбор бизнес-процесса:</w:t>
+      </w:r>
+    </w:p>
+    <w:p>
+      <w:pPr>
+        <w:rPr>
+          <w:lang w:val="ru-RU"/>
+        </w:rPr>
+      </w:pPr>
+      <w:r>
+        <w:rPr>
+          <w:lang w:val="ru-RU"/>
+        </w:rPr>
+        <w:t xml:space="preserve">Для постраения хранилища данных был выбран процесс </w:t>
+      </w:r>
+      <w:r>
+        <w:rPr>
+          <w:lang w:val="ru-RU"/>
+        </w:rPr>
+        <w:t>продажи авиабилетов.</w:t>
+      </w:r>
+    </w:p>
+    <w:p>
+      <w:pPr>
+        <w:rPr>
+          <w:lang w:val="ru-RU"/>
+        </w:rPr>
+      </w:pPr>
+      <w:r>
+        <w:rPr>
+          <w:lang w:val="ru-RU"/>
+        </w:rPr>
+        <w:t>Шаг 2. Определение зерна</w:t>
+      </w:r>
+    </w:p>
+    <w:p>
+      <w:pPr>
+        <w:rPr>
+          <w:lang w:val="ru-RU"/>
+        </w:rPr>
+      </w:pPr>
+      <w:r>
+        <w:rPr>
+          <w:lang w:val="ru-RU"/>
+        </w:rPr>
+        <w:t>Зерном будет являться продажа одного билета.</w:t>
+      </w:r>
+    </w:p>
+    <w:p>
+      <w:pPr>
+        <w:rPr>
+          <w:lang w:val="ru-RU"/>
+        </w:rPr>
+      </w:pPr>
+      <w:r>
+        <w:rPr>
+          <w:lang w:val="ru-RU"/>
+        </w:rPr>
+        <w:t>Шаг 3. Определение измерений:</w:t>
+      </w:r>
+    </w:p>
+    <w:p>
+      <w:pPr>
+        <w:rPr>
+          <w:lang w:val="ru-RU"/>
+        </w:rPr>
+      </w:pPr>
+      <w:r>
+        <w:rPr>
+          <w:lang w:val="ru-RU"/>
+        </w:rPr>
+        <w:t>Измерения могут быть следующими-дата</w:t>
+      </w:r>
+      <w:r>
+        <w:rPr>
+          <w:lang w:val="ru-RU"/>
+        </w:rPr>
+        <w:t xml:space="preserve"> покупки билета, дата полёта</w:t>
+      </w:r>
+      <w:r>
+        <w:rPr>
+          <w:lang w:val="ru-RU"/>
+        </w:rPr>
+        <w:t>, пассажиры</w:t>
+      </w:r>
+      <w:r>
+        <w:rPr>
+          <w:lang w:val="ru-RU"/>
+        </w:rPr>
+        <w:t xml:space="preserve">, аэропорты вылета, аэропорты прибытия, </w:t>
+      </w:r>
+      <w:r>
+        <w:rPr>
+          <w:lang w:val="ru-RU"/>
+        </w:rPr>
+        <w:t>уровень сервиса, географическая информация, самолёты</w:t>
+      </w:r>
+      <w:r>
+        <w:rPr>
+          <w:lang w:val="ru-RU"/>
+        </w:rPr>
+        <w:t xml:space="preserve">, </w:t>
+      </w:r>
+      <w:r>
+        <w:rPr>
+          <w:lang w:val="ru-RU"/>
+        </w:rPr>
+        <w:t>маршруты</w:t>
+      </w:r>
+      <w:r>
+        <w:rPr>
+          <w:lang w:val="ru-RU"/>
+        </w:rPr>
+        <w:t>.</w:t>
+      </w:r>
+    </w:p>
+    <w:p>
+      <w:pPr>
+        <w:rPr>
+          <w:lang w:val="ru-RU"/>
+        </w:rPr>
+      </w:pPr>
+      <w:r>
+        <w:rPr>
+          <w:lang w:val="ru-RU"/>
+        </w:rPr>
+        <w:t>Шаг 4. Определение фактов:</w:t>
+      </w:r>
+    </w:p>
+    <w:p>
+      <w:pPr>
+        <w:rPr>
+          <w:lang w:val="ru-RU"/>
+        </w:rPr>
+      </w:pPr>
+      <w:r>
+        <w:rPr>
+          <w:lang w:val="ru-RU"/>
+        </w:rPr>
+        <w:t>Факт</w:t>
+      </w:r>
+      <w:r>
+        <w:rPr>
+          <w:lang w:val="ru-RU"/>
+        </w:rPr>
+        <w:t>ом буде</w:t>
+      </w:r>
+      <w:r>
+        <w:rPr>
+          <w:lang w:val="ru-RU"/>
+        </w:rPr>
+        <w:t>т являться – стоимость билета</w:t>
+      </w:r>
+      <w:r>
+        <w:rPr>
+          <w:lang w:val="ru-RU"/>
+        </w:rPr>
+        <w:t>.</w:t>
+      </w:r>
+    </w:p>
+    <w:p>
+      <w:pPr>
+        <w:rPr>
+          <w:lang w:val="ru-RU"/>
+        </w:rPr>
+      </w:pPr>
+      <w:r>
+        <w:rPr>
+          <w:lang w:val="ru-RU"/>
+        </w:rPr>
+        <w:br w:type="page"/>
+      </w:r>
+    </w:p>
+    <w:p>
+      <w:pPr>
+        <w:pStyle w:val="Heading1"/>
         <w:numPr>
           <w:ilvl w:val="0"/>
           <w:numId w:val="1"/>
         </w:numPr>
         <w:rPr>
           <w:b/>
-          <w:lang w:val="en"/>
-        </w:rPr>
-      </w:pPr>
-      <w:r>
-        <w:rPr>
-          <w:b/>
-          <w:lang w:val="en"/>
-        </w:rPr>
-        <w:t>Benefits from implementing a Data Warehouse</w:t>
-      </w:r>
-    </w:p>
-    <w:p>
-      <w:pPr>
-        <w:rPr>
-          <w:lang w:val="en"/>
-        </w:rPr>
-      </w:pPr>
-      <w:r>
-        <w:rPr>
-          <w:lang w:val="en"/>
-        </w:rPr>
-        <w:t xml:space="preserve">Data Warehouse will let business to store all data about ticket sales, aggregate it, </w:t>
-      </w:r>
-      <w:r>
-        <w:rPr>
-          <w:lang w:val="en"/>
-        </w:rPr>
-        <w:t>do visualization</w:t>
-      </w:r>
-      <w:r>
-        <w:rPr>
-          <w:lang w:val="en"/>
-        </w:rPr>
-        <w:t>, analyze data</w:t>
-      </w:r>
-      <w:r>
-        <w:rPr>
-          <w:lang w:val="en"/>
-        </w:rPr>
-        <w:t xml:space="preserve"> and make predictions for the future</w:t>
-      </w:r>
-      <w:r>
-        <w:rPr>
-          <w:lang w:val="en"/>
-        </w:rPr>
-        <w:t>.</w:t>
-      </w:r>
-    </w:p>
-    <w:p>
-      <w:pPr>
-        <w:pStyle w:val="Heading1"/>
+          <w:color w:val="000000" w:themeColor="text1"/>
+        </w:rPr>
+      </w:pPr>
+      <w:bookmarkStart w:id="4" w:name="_Toc498282598"/>
+      <w:r>
         <w:rPr>
           <w:b/>
           <w:color w:val="000000" w:themeColor="text1"/>
         </w:rPr>
-      </w:pPr>
-      <w:r>
-        <w:rPr>
-          <w:b/>
-          <w:color w:val="000000" w:themeColor="text1"/>
-        </w:rPr>
-        <w:t>Dimensional layer of your business process</w:t>
-      </w:r>
-    </w:p>
-    <w:p>
-      <w:pPr>
-        <w:rPr>
-          <w:lang w:val="ru-RU"/>
-        </w:rPr>
-      </w:pPr>
-      <w:r>
-        <w:rPr>
-          <w:lang w:val="ru-RU"/>
-        </w:rPr>
-        <w:t>Процесс дизайна измерений:</w:t>
-      </w:r>
-    </w:p>
-    <w:p>
-      <w:pPr>
-        <w:rPr>
-          <w:lang w:val="ru-RU"/>
-        </w:rPr>
-      </w:pPr>
-      <w:r>
-        <w:rPr>
-          <w:lang w:val="ru-RU"/>
-        </w:rPr>
-        <w:t>Шаг 1. Выбор бизнес-процесса:</w:t>
-      </w:r>
-    </w:p>
-    <w:p>
-      <w:pPr>
-        <w:rPr>
-          <w:lang w:val="ru-RU"/>
-        </w:rPr>
-      </w:pPr>
-      <w:r>
-        <w:rPr>
-          <w:lang w:val="ru-RU"/>
-        </w:rPr>
-        <w:t xml:space="preserve">Для постраения хранилища данных был выбран процесс </w:t>
-      </w:r>
-      <w:r>
-        <w:rPr>
-          <w:lang w:val="ru-RU"/>
-        </w:rPr>
-        <w:t>продажи авиабилетов.</w:t>
-      </w:r>
-    </w:p>
-    <w:p>
-      <w:pPr>
-        <w:rPr>
-          <w:lang w:val="ru-RU"/>
-        </w:rPr>
-      </w:pPr>
-      <w:r>
-        <w:rPr>
-          <w:lang w:val="ru-RU"/>
-        </w:rPr>
-        <w:t>Шаг 2. Определение зерна</w:t>
-      </w:r>
-    </w:p>
-    <w:p>
-      <w:pPr>
-        <w:rPr>
-          <w:lang w:val="ru-RU"/>
-        </w:rPr>
-      </w:pPr>
-      <w:r>
-        <w:rPr>
-          <w:lang w:val="ru-RU"/>
-        </w:rPr>
-        <w:t>Зерном будет являться продажа одного билета.</w:t>
-      </w:r>
-    </w:p>
-    <w:p>
-      <w:pPr>
-        <w:rPr>
-          <w:lang w:val="ru-RU"/>
-        </w:rPr>
-      </w:pPr>
-      <w:r>
-        <w:rPr>
-          <w:lang w:val="ru-RU"/>
-        </w:rPr>
-        <w:t>Шаг 3. Определение измерений:</w:t>
-      </w:r>
-    </w:p>
-    <w:p>
-      <w:pPr>
-        <w:rPr>
-          <w:lang w:val="ru-RU"/>
-        </w:rPr>
-      </w:pPr>
-      <w:r>
-        <w:rPr>
-          <w:lang w:val="ru-RU"/>
-        </w:rPr>
-        <w:t>Измерения могут быть следующими-дата</w:t>
-      </w:r>
-      <w:r>
-        <w:rPr>
-          <w:lang w:val="ru-RU"/>
-        </w:rPr>
-        <w:t xml:space="preserve"> покупки билета, дата полёта</w:t>
-      </w:r>
-      <w:r>
-        <w:rPr>
-          <w:lang w:val="ru-RU"/>
-        </w:rPr>
-        <w:t xml:space="preserve">, пассажиры, авиакомпании, аэропорты вылета, аэропорты прибытия, </w:t>
-      </w:r>
-      <w:r>
-        <w:rPr>
-          <w:lang w:val="ru-RU"/>
-        </w:rPr>
-        <w:t>уровень сервиса, географическая информация, самолёты.</w:t>
-      </w:r>
-    </w:p>
-    <w:p>
-      <w:pPr>
-        <w:rPr>
-          <w:lang w:val="ru-RU"/>
-        </w:rPr>
-      </w:pPr>
-      <w:r>
-        <w:rPr>
-          <w:lang w:val="ru-RU"/>
-        </w:rPr>
-        <w:t>Шаг 4. Определение фактов:</w:t>
-      </w:r>
-    </w:p>
-    <w:p>
-      <w:pPr>
-        <w:rPr>
-          <w:lang w:val="ru-RU"/>
-        </w:rPr>
-      </w:pPr>
-      <w:r>
-        <w:rPr>
-          <w:lang w:val="ru-RU"/>
-        </w:rPr>
-        <w:t>Фактами будут являться – стоимость билета,колич</w:t>
-      </w:r>
-      <w:r>
-        <w:rPr>
-          <w:lang w:val="ru-RU"/>
-        </w:rPr>
-        <w:t>ество строк в фактовой таблице.</w:t>
-      </w:r>
-      <w:bookmarkStart w:id="1" w:name="_GoBack"/>
-      <w:bookmarkEnd w:id="1"/>
+        <w:lastRenderedPageBreak/>
+        <w:t>Logical Scheme</w:t>
+      </w:r>
+      <w:bookmarkEnd w:id="4"/>
+    </w:p>
+    <w:p>
+      <w:pPr>
+        <w:rPr>
+          <w:lang w:val="ru-RU"/>
+        </w:rPr>
+      </w:pPr>
+      <w:r>
+        <w:rPr>
+          <w:lang w:val="ru-RU"/>
+        </w:rPr>
+        <w:t>Логическая схема имеет следующий вид:</w:t>
+      </w:r>
+    </w:p>
+    <w:p>
+      <w:pPr>
+        <w:jc w:val="both"/>
+        <w:rPr>
+          <w:lang w:val="ru-RU"/>
+        </w:rPr>
+      </w:pPr>
+      <w:r>
+        <w:rPr>
+          <w:noProof/>
+        </w:rPr>
+        <w:drawing>
+          <wp:inline distT="0" distB="0" distL="0" distR="0">
+            <wp:extent cx="6519486" cy="3381375"/>
+            <wp:effectExtent l="0" t="0" r="0" b="0"/>
+            <wp:docPr id="1" name="Picture 1" descr="D:\Hanna_Takushevich\dwh\add_to_8\oracle_model.png"/>
+            <wp:cNvGraphicFramePr>
+              <a:graphicFrameLocks xmlns:a="http://schemas.openxmlformats.org/drawingml/2006/main" noChangeAspect="1"/>
+            </wp:cNvGraphicFramePr>
+            <a:graphic xmlns:a="http://schemas.openxmlformats.org/drawingml/2006/main">
+              <a:graphicData uri="http://schemas.openxmlformats.org/drawingml/2006/picture">
+                <pic:pic xmlns:pic="http://schemas.openxmlformats.org/drawingml/2006/picture">
+                  <pic:nvPicPr>
+                    <pic:cNvPr id="0" name="Picture 1" descr="D:\Hanna_Takushevich\dwh\add_to_8\oracle_model.png"/>
+                    <pic:cNvPicPr>
+                      <a:picLocks noChangeAspect="1" noChangeArrowheads="1"/>
+                    </pic:cNvPicPr>
+                  </pic:nvPicPr>
+                  <pic:blipFill>
+                    <a:blip r:embed="rId8">
+                      <a:extLst>
+                        <a:ext uri="{28A0092B-C50C-407E-A947-70E740481C1C}">
+                          <a14:useLocalDpi xmlns:a14="http://schemas.microsoft.com/office/drawing/2010/main" val="0"/>
+                        </a:ext>
+                      </a:extLst>
+                    </a:blip>
+                    <a:srcRect/>
+                    <a:stretch>
+                      <a:fillRect/>
+                    </a:stretch>
+                  </pic:blipFill>
+                  <pic:spPr bwMode="auto">
+                    <a:xfrm>
+                      <a:off x="0" y="0"/>
+                      <a:ext cx="6524211" cy="3383826"/>
+                    </a:xfrm>
+                    <a:prstGeom prst="rect">
+                      <a:avLst/>
+                    </a:prstGeom>
+                    <a:noFill/>
+                    <a:ln>
+                      <a:noFill/>
+                    </a:ln>
+                  </pic:spPr>
+                </pic:pic>
+              </a:graphicData>
+            </a:graphic>
+          </wp:inline>
+        </w:drawing>
+      </w:r>
+    </w:p>
+    <w:p>
+      <w:pPr>
+        <w:jc w:val="both"/>
+        <w:rPr>
+          <w:lang w:val="ru-RU"/>
+        </w:rPr>
+      </w:pPr>
+      <w:r>
+        <w:rPr>
+          <w:lang w:val="ru-RU"/>
+        </w:rPr>
+        <w:t xml:space="preserve">В схеме 13 таблиц. Основной таблицей является таблица </w:t>
+      </w:r>
+      <w:proofErr w:type="spellStart"/>
+      <w:r>
+        <w:t>ce</w:t>
+      </w:r>
+      <w:proofErr w:type="spellEnd"/>
+      <w:r>
+        <w:rPr>
+          <w:lang w:val="ru-RU"/>
+        </w:rPr>
+        <w:t>_</w:t>
+      </w:r>
+      <w:proofErr w:type="spellStart"/>
+      <w:r>
+        <w:t>purchaces</w:t>
+      </w:r>
+      <w:proofErr w:type="spellEnd"/>
+      <w:r>
+        <w:rPr>
+          <w:lang w:val="ru-RU"/>
+        </w:rPr>
+        <w:t xml:space="preserve">. </w:t>
+      </w:r>
+      <w:r>
+        <w:rPr>
+          <w:lang w:val="ru-RU"/>
+        </w:rPr>
+        <w:t>Она содержит информацию</w:t>
+      </w:r>
+      <w:r>
+        <w:rPr>
+          <w:lang w:val="ru-RU"/>
+        </w:rPr>
+        <w:t xml:space="preserve"> о рейсе, стоимости</w:t>
+      </w:r>
+      <w:r>
+        <w:rPr>
+          <w:lang w:val="ru-RU"/>
+        </w:rPr>
+        <w:t xml:space="preserve"> билета</w:t>
+      </w:r>
+      <w:r>
+        <w:rPr>
+          <w:lang w:val="ru-RU"/>
+        </w:rPr>
+        <w:t>, пассажире</w:t>
+      </w:r>
+      <w:r>
+        <w:rPr>
+          <w:lang w:val="ru-RU"/>
+        </w:rPr>
+        <w:t xml:space="preserve"> и дате покупки билета. Остальные таблицы содержат более подробные данные, такие как данные о пассажирах, аэропортах, самолётах, полётах, маршрутах, классах обслуживания и географических данных.</w:t>
+      </w:r>
     </w:p>
     <w:sectPr>
-      <w:footerReference w:type="default" r:id="rId7"/>
+      <w:footerReference w:type="default" r:id="rId9"/>
       <w:pgSz w:w="12240" w:h="15840"/>
       <w:pgMar w:top="1440" w:right="1440" w:bottom="1440" w:left="1440" w:header="720" w:footer="720" w:gutter="0"/>
       <w:cols w:space="720"/>
@@ -429,7 +1003,7 @@
           <w:rPr>
             <w:noProof/>
           </w:rPr>
-          <w:t>1</w:t>
+          <w:t>3</w:t>
         </w:r>
         <w:r>
           <w:rPr>
@@ -989,6 +1563,7 @@
   <w:style w:type="character" w:default="1" w:styleId="DefaultParagraphFont">
     <w:name w:val="Default Paragraph Font"/>
     <w:uiPriority w:val="1"/>
+    <w:semiHidden/>
     <w:unhideWhenUsed/>
   </w:style>
   <w:style w:type="table" w:default="1" w:styleId="TableNormal">
@@ -1057,6 +1632,63 @@
     <w:link w:val="Footer"/>
     <w:uiPriority w:val="99"/>
     <w:rsid w:val="004E29E6"/>
+  </w:style>
+  <w:style w:type="paragraph" w:styleId="Header">
+    <w:name w:val="header"/>
+    <w:basedOn w:val="Normal"/>
+    <w:link w:val="HeaderChar"/>
+    <w:uiPriority w:val="99"/>
+    <w:unhideWhenUsed/>
+    <w:rsid w:val="009D7F5B"/>
+    <w:pPr>
+      <w:tabs>
+        <w:tab w:val="center" w:pos="4680"/>
+        <w:tab w:val="right" w:pos="9360"/>
+      </w:tabs>
+      <w:spacing w:after="0" w:line="240" w:lineRule="auto"/>
+    </w:pPr>
+  </w:style>
+  <w:style w:type="character" w:customStyle="1" w:styleId="HeaderChar">
+    <w:name w:val="Header Char"/>
+    <w:basedOn w:val="DefaultParagraphFont"/>
+    <w:link w:val="Header"/>
+    <w:uiPriority w:val="99"/>
+    <w:rsid w:val="009D7F5B"/>
+  </w:style>
+  <w:style w:type="paragraph" w:styleId="TOCHeading">
+    <w:name w:val="TOC Heading"/>
+    <w:basedOn w:val="Heading1"/>
+    <w:next w:val="Normal"/>
+    <w:uiPriority w:val="39"/>
+    <w:unhideWhenUsed/>
+    <w:qFormat/>
+    <w:rsid w:val="009D7F5B"/>
+    <w:pPr>
+      <w:outlineLvl w:val="9"/>
+    </w:pPr>
+  </w:style>
+  <w:style w:type="paragraph" w:styleId="TOC1">
+    <w:name w:val="toc 1"/>
+    <w:basedOn w:val="Normal"/>
+    <w:next w:val="Normal"/>
+    <w:autoRedefine/>
+    <w:uiPriority w:val="39"/>
+    <w:unhideWhenUsed/>
+    <w:rsid w:val="009D7F5B"/>
+    <w:pPr>
+      <w:spacing w:after="100"/>
+    </w:pPr>
+  </w:style>
+  <w:style w:type="character" w:styleId="Hyperlink">
+    <w:name w:val="Hyperlink"/>
+    <w:basedOn w:val="DefaultParagraphFont"/>
+    <w:uiPriority w:val="99"/>
+    <w:unhideWhenUsed/>
+    <w:rsid w:val="009D7F5B"/>
+    <w:rPr>
+      <w:color w:val="0563C1" w:themeColor="hyperlink"/>
+      <w:u w:val="single"/>
+    </w:rPr>
   </w:style>
 </w:styles>
 </file>
@@ -1320,4 +1952,16 @@
     </a:ext>
   </a:extLst>
 </a:theme>
+</file>
+
+<file path=customXml/item1.xml><?xml version="1.0" encoding="utf-8"?>
+<b:Sources xmlns:b="http://schemas.openxmlformats.org/officeDocument/2006/bibliography" xmlns="http://schemas.openxmlformats.org/officeDocument/2006/bibliography" SelectedStyle="\APASixthEditionOfficeOnline.xsl" StyleName="APA" Version="6"/>
+</file>
+
+<file path=customXml/itemProps1.xml><?xml version="1.0" encoding="utf-8"?>
+<ds:datastoreItem xmlns:ds="http://schemas.openxmlformats.org/officeDocument/2006/customXml" ds:itemID="{5D82376A-5DFA-4850-BE83-94283D94D800}">
+  <ds:schemaRefs>
+    <ds:schemaRef ds:uri="http://schemas.openxmlformats.org/officeDocument/2006/bibliography"/>
+  </ds:schemaRefs>
+</ds:datastoreItem>
 </file>
</xml_diff>